<commit_message>
Some improvements in problems.
Former-commit-id: 0fa0203936242a39975b063512651e6dd02f61e2
</commit_message>
<xml_diff>
--- a/res/FPGA-Contest-94/Dots-and-Boxes/fpga contest 94-2.docx
+++ b/res/FPGA-Contest-94/Dots-and-Boxes/fpga contest 94-2.docx
@@ -14,8 +14,6 @@
           <w:lang w:bidi="fa-IR"/>
         </w:rPr>
       </w:pPr>
-      <w:bookmarkStart w:id="0" w:name="_GoBack"/>
-      <w:bookmarkEnd w:id="0"/>
       <w:r>
         <w:rPr>
           <w:rFonts w:cs="B Mitra" w:hint="cs"/>
@@ -5938,7 +5936,7 @@
           <w:szCs w:val="24"/>
           <w:lang w:bidi="fa-IR"/>
         </w:rPr>
-        <w:t>A</w:t>
+        <w:t>R</w:t>
       </w:r>
       <w:r>
         <w:rPr>
@@ -7265,12 +7263,22 @@
       </w:r>
       <w:r>
         <w:rPr>
-          <w:rFonts w:ascii="Calibri" w:hAnsi="Calibri" w:cs="B Mitra"/>
-          <w:color w:val="000000"/>
-          <w:sz w:val="24"/>
-          <w:szCs w:val="24"/>
-        </w:rPr>
-        <w:t xml:space="preserve">. </w:t>
+          <w:rFonts w:ascii="Calibri" w:hAnsi="Calibri" w:cs="B Mitra" w:hint="cs"/>
+          <w:color w:val="000000"/>
+          <w:sz w:val="24"/>
+          <w:szCs w:val="24"/>
+          <w:rtl/>
+        </w:rPr>
+        <w:t>.</w:t>
+      </w:r>
+      <w:r>
+        <w:rPr>
+          <w:rFonts w:ascii="Calibri" w:hAnsi="Calibri" w:cs="B Mitra"/>
+          <w:color w:val="000000"/>
+          <w:sz w:val="24"/>
+          <w:szCs w:val="24"/>
+        </w:rPr>
+        <w:t xml:space="preserve"> </w:t>
       </w:r>
       <w:r>
         <w:rPr>
@@ -11053,7 +11061,29 @@
           <w:szCs w:val="24"/>
           <w:rtl/>
         </w:rPr>
-        <w:t>توجه شود که اگر نقاط اعلام شده توسط برد مجاور نبوده یا یال بین آنها از پیش رسم شده باشد حرکت برد غیرمجاز تلقی شده و در نتیجه برد مستقل از امتیازش به عنوان بازنده معرفی میشود.</w:t>
+        <w:t>توجه شود که اگر نقاط اعلام شده توسط برد مجاور</w:t>
+      </w:r>
+      <w:r>
+        <w:rPr>
+          <w:rFonts w:ascii="Calibri" w:hAnsi="Calibri" w:cs="B Mitra" w:hint="cs"/>
+          <w:color w:val="000000"/>
+          <w:sz w:val="24"/>
+          <w:szCs w:val="24"/>
+          <w:rtl/>
+        </w:rPr>
+        <w:t xml:space="preserve"> افقی یا عمودی</w:t>
+      </w:r>
+      <w:bookmarkStart w:id="0" w:name="_GoBack"/>
+      <w:bookmarkEnd w:id="0"/>
+      <w:r>
+        <w:rPr>
+          <w:rFonts w:ascii="Calibri" w:hAnsi="Calibri" w:cs="B Mitra" w:hint="cs"/>
+          <w:color w:val="000000"/>
+          <w:sz w:val="24"/>
+          <w:szCs w:val="24"/>
+          <w:rtl/>
+        </w:rPr>
+        <w:t xml:space="preserve"> نبوده یا یال بین آنها از پیش رسم شده باشد حرکت برد غیرمجاز تلقی شده و در نتیجه برد مستقل از امتیازش به عنوان بازنده معرفی میشود.</w:t>
       </w:r>
     </w:p>
     <w:p>

</xml_diff>